<commit_message>
feat: Debug Angular con visualStudio y chrome
</commit_message>
<xml_diff>
--- a/documentacion/problemas.docx
+++ b/documentacion/problemas.docx
@@ -49,16 +49,31 @@
       </w:r>
       <w:proofErr w:type="gramEnd"/>
       <w:r>
+        <w:t xml:space="preserve"> Carpeta </w:t>
+      </w:r>
+      <w:proofErr w:type="spellStart"/>
+      <w:r>
+        <w:t>dist</w:t>
+      </w:r>
+      <w:proofErr w:type="spellEnd"/>
+    </w:p>
+    <w:p>
+      <w:proofErr w:type="spellStart"/>
+      <w:r>
+        <w:t>ng</w:t>
+      </w:r>
+      <w:proofErr w:type="spellEnd"/>
+      <w:r>
         <w:t xml:space="preserve"> </w:t>
       </w:r>
-      <w:r>
-        <w:t xml:space="preserve">Carpeta </w:t>
-      </w:r>
-      <w:proofErr w:type="spellStart"/>
-      <w:r>
-        <w:t>dist</w:t>
-      </w:r>
-      <w:proofErr w:type="spellEnd"/>
+      <w:proofErr w:type="spellStart"/>
+      <w:r>
+        <w:t>serve</w:t>
+      </w:r>
+      <w:proofErr w:type="spellEnd"/>
+      <w:r>
+        <w:t xml:space="preserve"> –open</w:t>
+      </w:r>
     </w:p>
     <w:p>
       <w:proofErr w:type="spellStart"/>
@@ -67,16 +82,94 @@
       </w:r>
       <w:proofErr w:type="spellEnd"/>
       <w:r>
+        <w:t xml:space="preserve"> g c </w:t>
+      </w:r>
+      <w:proofErr w:type="spellStart"/>
+      <w:r>
+        <w:t>user</w:t>
+      </w:r>
+      <w:proofErr w:type="spellEnd"/>
+      <w:r>
+        <w:t xml:space="preserve"> (</w:t>
+      </w:r>
+      <w:proofErr w:type="spellStart"/>
+      <w:r>
+        <w:t>ng</w:t>
+      </w:r>
+      <w:proofErr w:type="spellEnd"/>
+      <w:r>
         <w:t xml:space="preserve"> </w:t>
       </w:r>
       <w:proofErr w:type="spellStart"/>
       <w:r>
-        <w:t>serve</w:t>
-      </w:r>
-      <w:proofErr w:type="spellEnd"/>
-      <w:r>
-        <w:t xml:space="preserve"> –open</w:t>
-      </w:r>
+        <w:t>generate</w:t>
+      </w:r>
+      <w:proofErr w:type="spellEnd"/>
+      <w:r>
+        <w:t xml:space="preserve"> </w:t>
+      </w:r>
+      <w:proofErr w:type="spellStart"/>
+      <w:r>
+        <w:t>component</w:t>
+      </w:r>
+      <w:proofErr w:type="spellEnd"/>
+      <w:r>
+        <w:t xml:space="preserve"> </w:t>
+      </w:r>
+      <w:proofErr w:type="spellStart"/>
+      <w:r>
+        <w:t>user</w:t>
+      </w:r>
+      <w:proofErr w:type="spellEnd"/>
+      <w:r>
+        <w:t>)</w:t>
+      </w:r>
+    </w:p>
+    <w:p>
+      <w:proofErr w:type="spellStart"/>
+      <w:r>
+        <w:t>ng</w:t>
+      </w:r>
+      <w:proofErr w:type="spellEnd"/>
+      <w:r>
+        <w:t xml:space="preserve"> g </w:t>
+      </w:r>
+      <w:proofErr w:type="spellStart"/>
+      <w:r>
+        <w:t>class</w:t>
+      </w:r>
+      <w:proofErr w:type="spellEnd"/>
+      <w:r>
+        <w:t xml:space="preserve"> </w:t>
+      </w:r>
+      <w:proofErr w:type="spellStart"/>
+      <w:r>
+        <w:t>user</w:t>
+      </w:r>
+      <w:proofErr w:type="spellEnd"/>
+    </w:p>
+    <w:p>
+      <w:proofErr w:type="spellStart"/>
+      <w:r>
+        <w:t>ng</w:t>
+      </w:r>
+      <w:proofErr w:type="spellEnd"/>
+      <w:r>
+        <w:t xml:space="preserve"> g </w:t>
+      </w:r>
+      <w:proofErr w:type="spellStart"/>
+      <w:r>
+        <w:t>service</w:t>
+      </w:r>
+      <w:proofErr w:type="spellEnd"/>
+      <w:r>
+        <w:t xml:space="preserve"> </w:t>
+      </w:r>
+      <w:proofErr w:type="spellStart"/>
+      <w:r>
+        <w:t>user</w:t>
+      </w:r>
+      <w:proofErr w:type="spellEnd"/>
     </w:p>
     <w:p/>
     <w:p>
@@ -89,7 +182,37 @@
       </w:r>
       <w:proofErr w:type="spellEnd"/>
     </w:p>
-    <w:p/>
+    <w:p>
+      <w:pPr>
+        <w:tabs>
+          <w:tab w:val="left" w:pos="2213"/>
+        </w:tabs>
+      </w:pPr>
+      <w:proofErr w:type="spellStart"/>
+      <w:r>
+        <w:t>Node</w:t>
+      </w:r>
+      <w:proofErr w:type="spellEnd"/>
+      <w:r>
+        <w:t xml:space="preserve"> &lt;server || </w:t>
+      </w:r>
+      <w:proofErr w:type="spellStart"/>
+      <w:r>
+        <w:t>index</w:t>
+      </w:r>
+      <w:proofErr w:type="spellEnd"/>
+      <w:r>
+        <w:t xml:space="preserve">&gt; (depende del nombre del fichero que </w:t>
+      </w:r>
+      <w:proofErr w:type="gramStart"/>
+      <w:r>
+        <w:t>le  hayamos</w:t>
+      </w:r>
+      <w:proofErr w:type="gramEnd"/>
+      <w:r>
+        <w:t xml:space="preserve"> puesto)</w:t>
+      </w:r>
+    </w:p>
     <w:p>
       <w:r>
         <w:t xml:space="preserve">No se muestra el </w:t>
@@ -113,7 +236,7 @@
       <w:r>
         <w:t xml:space="preserve"> </w:t>
       </w:r>
-      <w:hyperlink r:id="rId4" w:history="1">
+      <w:hyperlink r:id="rId6" w:history="1">
         <w:r>
           <w:rPr>
             <w:rStyle w:val="Hipervnculo"/>
@@ -144,116 +267,6 @@
             <wp:extent cx="2700337" cy="1785512"/>
             <wp:effectExtent l="0" t="0" r="5080" b="5715"/>
             <wp:docPr id="1" name="Imagen 1"/>
-            <wp:cNvGraphicFramePr>
-              <a:graphicFrameLocks xmlns:a="http://schemas.openxmlformats.org/drawingml/2006/main" noChangeAspect="1"/>
-            </wp:cNvGraphicFramePr>
-            <a:graphic xmlns:a="http://schemas.openxmlformats.org/drawingml/2006/main">
-              <a:graphicData uri="http://schemas.openxmlformats.org/drawingml/2006/picture">
-                <pic:pic xmlns:pic="http://schemas.openxmlformats.org/drawingml/2006/picture">
-                  <pic:nvPicPr>
-                    <pic:cNvPr id="1" name=""/>
-                    <pic:cNvPicPr/>
-                  </pic:nvPicPr>
-                  <pic:blipFill>
-                    <a:blip r:embed="rId5"/>
-                    <a:stretch>
-                      <a:fillRect/>
-                    </a:stretch>
-                  </pic:blipFill>
-                  <pic:spPr>
-                    <a:xfrm>
-                      <a:off x="0" y="0"/>
-                      <a:ext cx="2717613" cy="1796935"/>
-                    </a:xfrm>
-                    <a:prstGeom prst="rect">
-                      <a:avLst/>
-                    </a:prstGeom>
-                  </pic:spPr>
-                </pic:pic>
-              </a:graphicData>
-            </a:graphic>
-          </wp:inline>
-        </w:drawing>
-      </w:r>
-    </w:p>
-    <w:p>
-      <w:r>
-        <w:rPr>
-          <w:noProof/>
-          <w:lang w:eastAsia="es-ES"/>
-        </w:rPr>
-        <w:drawing>
-          <wp:inline distT="0" distB="0" distL="0" distR="0" wp14:anchorId="60D75EFD" wp14:editId="4247AE34">
-            <wp:extent cx="3047733" cy="695325"/>
-            <wp:effectExtent l="0" t="0" r="635" b="0"/>
-            <wp:docPr id="5" name="Imagen 5"/>
-            <wp:cNvGraphicFramePr>
-              <a:graphicFrameLocks xmlns:a="http://schemas.openxmlformats.org/drawingml/2006/main" noChangeAspect="1"/>
-            </wp:cNvGraphicFramePr>
-            <a:graphic xmlns:a="http://schemas.openxmlformats.org/drawingml/2006/main">
-              <a:graphicData uri="http://schemas.openxmlformats.org/drawingml/2006/picture">
-                <pic:pic xmlns:pic="http://schemas.openxmlformats.org/drawingml/2006/picture">
-                  <pic:nvPicPr>
-                    <pic:cNvPr id="1" name=""/>
-                    <pic:cNvPicPr/>
-                  </pic:nvPicPr>
-                  <pic:blipFill>
-                    <a:blip r:embed="rId6"/>
-                    <a:stretch>
-                      <a:fillRect/>
-                    </a:stretch>
-                  </pic:blipFill>
-                  <pic:spPr>
-                    <a:xfrm>
-                      <a:off x="0" y="0"/>
-                      <a:ext cx="3060250" cy="698181"/>
-                    </a:xfrm>
-                    <a:prstGeom prst="rect">
-                      <a:avLst/>
-                    </a:prstGeom>
-                  </pic:spPr>
-                </pic:pic>
-              </a:graphicData>
-            </a:graphic>
-          </wp:inline>
-        </w:drawing>
-      </w:r>
-    </w:p>
-    <w:p>
-      <w:pPr>
-        <w:rPr>
-          <w:noProof/>
-          <w:lang w:eastAsia="es-ES"/>
-        </w:rPr>
-      </w:pPr>
-      <w:r>
-        <w:t>Y eso era lo que se veía en pantalla</w:t>
-      </w:r>
-      <w:r>
-        <w:rPr>
-          <w:noProof/>
-          <w:lang w:eastAsia="es-ES"/>
-        </w:rPr>
-        <w:t xml:space="preserve"> </w:t>
-      </w:r>
-    </w:p>
-    <w:p>
-      <w:pPr>
-        <w:rPr>
-          <w:noProof/>
-          <w:lang w:eastAsia="es-ES"/>
-        </w:rPr>
-      </w:pPr>
-      <w:r>
-        <w:rPr>
-          <w:noProof/>
-          <w:lang w:eastAsia="es-ES"/>
-        </w:rPr>
-        <w:drawing>
-          <wp:inline distT="0" distB="0" distL="0" distR="0" wp14:anchorId="39F0C22C" wp14:editId="3153D99C">
-            <wp:extent cx="1921563" cy="557212"/>
-            <wp:effectExtent l="0" t="0" r="2540" b="0"/>
-            <wp:docPr id="2" name="Imagen 2"/>
             <wp:cNvGraphicFramePr>
               <a:graphicFrameLocks xmlns:a="http://schemas.openxmlformats.org/drawingml/2006/main" noChangeAspect="1"/>
             </wp:cNvGraphicFramePr>
@@ -273,7 +286,7 @@
                   <pic:spPr>
                     <a:xfrm>
                       <a:off x="0" y="0"/>
-                      <a:ext cx="2034587" cy="589987"/>
+                      <a:ext cx="2717613" cy="1796935"/>
                     </a:xfrm>
                     <a:prstGeom prst="rect">
                       <a:avLst/>
@@ -287,38 +300,16 @@
       </w:r>
     </w:p>
     <w:p>
-      <w:pPr>
-        <w:rPr>
-          <w:noProof/>
-          <w:lang w:eastAsia="es-ES"/>
-        </w:rPr>
-      </w:pPr>
-      <w:r>
-        <w:rPr>
-          <w:noProof/>
-          <w:lang w:eastAsia="es-ES"/>
-        </w:rPr>
-        <w:t>Además tenía mal la url de donde cogía los datos de angular</w:t>
-      </w:r>
-    </w:p>
-    <w:p>
-      <w:pPr>
-        <w:rPr>
-          <w:noProof/>
-          <w:lang w:eastAsia="es-ES"/>
-        </w:rPr>
-      </w:pPr>
-      <w:r>
-        <w:rPr>
-          <w:noProof/>
-          <w:lang w:eastAsia="es-ES"/>
-        </w:rPr>
-        <w:lastRenderedPageBreak/>
+      <w:r>
+        <w:rPr>
+          <w:noProof/>
+          <w:lang w:eastAsia="es-ES"/>
+        </w:rPr>
         <w:drawing>
-          <wp:inline distT="0" distB="0" distL="0" distR="0" wp14:anchorId="048F6F2C" wp14:editId="0C0FF54F">
-            <wp:extent cx="5400040" cy="2627630"/>
-            <wp:effectExtent l="0" t="0" r="0" b="1270"/>
-            <wp:docPr id="3" name="Imagen 3"/>
+          <wp:inline distT="0" distB="0" distL="0" distR="0" wp14:anchorId="60D75EFD" wp14:editId="4247AE34">
+            <wp:extent cx="3047733" cy="695325"/>
+            <wp:effectExtent l="0" t="0" r="635" b="0"/>
+            <wp:docPr id="5" name="Imagen 5"/>
             <wp:cNvGraphicFramePr>
               <a:graphicFrameLocks xmlns:a="http://schemas.openxmlformats.org/drawingml/2006/main" noChangeAspect="1"/>
             </wp:cNvGraphicFramePr>
@@ -338,7 +329,7 @@
                   <pic:spPr>
                     <a:xfrm>
                       <a:off x="0" y="0"/>
-                      <a:ext cx="5400040" cy="2627630"/>
+                      <a:ext cx="3060250" cy="698181"/>
                     </a:xfrm>
                     <a:prstGeom prst="rect">
                       <a:avLst/>
@@ -359,15 +350,33 @@
         </w:rPr>
       </w:pPr>
       <w:r>
+        <w:t>Y eso era lo que se veía en pantalla</w:t>
+      </w:r>
+      <w:r>
+        <w:rPr>
+          <w:noProof/>
+          <w:lang w:eastAsia="es-ES"/>
+        </w:rPr>
+        <w:t xml:space="preserve"> </w:t>
+      </w:r>
+    </w:p>
+    <w:p>
+      <w:pPr>
+        <w:rPr>
+          <w:noProof/>
+          <w:lang w:eastAsia="es-ES"/>
+        </w:rPr>
+      </w:pPr>
+      <w:r>
         <w:rPr>
           <w:noProof/>
           <w:lang w:eastAsia="es-ES"/>
         </w:rPr>
         <w:drawing>
-          <wp:inline distT="0" distB="0" distL="0" distR="0" wp14:anchorId="0642F4A0" wp14:editId="06703D91">
-            <wp:extent cx="4419600" cy="1977490"/>
-            <wp:effectExtent l="0" t="0" r="0" b="3810"/>
-            <wp:docPr id="4" name="Imagen 4"/>
+          <wp:inline distT="0" distB="0" distL="0" distR="0" wp14:anchorId="39F0C22C" wp14:editId="3153D99C">
+            <wp:extent cx="1921563" cy="557212"/>
+            <wp:effectExtent l="0" t="0" r="2540" b="0"/>
+            <wp:docPr id="2" name="Imagen 2"/>
             <wp:cNvGraphicFramePr>
               <a:graphicFrameLocks xmlns:a="http://schemas.openxmlformats.org/drawingml/2006/main" noChangeAspect="1"/>
             </wp:cNvGraphicFramePr>
@@ -387,7 +396,7 @@
                   <pic:spPr>
                     <a:xfrm>
                       <a:off x="0" y="0"/>
-                      <a:ext cx="4440384" cy="1986789"/>
+                      <a:ext cx="2034587" cy="589987"/>
                     </a:xfrm>
                     <a:prstGeom prst="rect">
                       <a:avLst/>
@@ -412,26 +421,27 @@
           <w:noProof/>
           <w:lang w:eastAsia="es-ES"/>
         </w:rPr>
-        <w:t>Una vez modificado lo comentado, cuando ejecutamos node tenemos lo siguiente:</w:t>
-      </w:r>
-    </w:p>
-    <w:p>
-      <w:pPr>
-        <w:rPr>
-          <w:noProof/>
-          <w:lang w:eastAsia="es-ES"/>
-        </w:rPr>
-      </w:pPr>
-      <w:r>
-        <w:rPr>
-          <w:noProof/>
-          <w:lang w:eastAsia="es-ES"/>
-        </w:rPr>
+        <w:t>Además tenía mal la url de donde cogía los datos de angular</w:t>
+      </w:r>
+    </w:p>
+    <w:p>
+      <w:pPr>
+        <w:rPr>
+          <w:noProof/>
+          <w:lang w:eastAsia="es-ES"/>
+        </w:rPr>
+      </w:pPr>
+      <w:r>
+        <w:rPr>
+          <w:noProof/>
+          <w:lang w:eastAsia="es-ES"/>
+        </w:rPr>
+        <w:lastRenderedPageBreak/>
         <w:drawing>
-          <wp:inline distT="0" distB="0" distL="0" distR="0" wp14:anchorId="2C0879F3" wp14:editId="46B32639">
-            <wp:extent cx="5400040" cy="2153920"/>
-            <wp:effectExtent l="0" t="0" r="0" b="0"/>
-            <wp:docPr id="7" name="Imagen 7"/>
+          <wp:inline distT="0" distB="0" distL="0" distR="0" wp14:anchorId="048F6F2C" wp14:editId="0C0FF54F">
+            <wp:extent cx="5400040" cy="2627630"/>
+            <wp:effectExtent l="0" t="0" r="0" b="1270"/>
+            <wp:docPr id="3" name="Imagen 3"/>
             <wp:cNvGraphicFramePr>
               <a:graphicFrameLocks xmlns:a="http://schemas.openxmlformats.org/drawingml/2006/main" noChangeAspect="1"/>
             </wp:cNvGraphicFramePr>
@@ -451,7 +461,7 @@
                   <pic:spPr>
                     <a:xfrm>
                       <a:off x="0" y="0"/>
-                      <a:ext cx="5400040" cy="2153920"/>
+                      <a:ext cx="5400040" cy="2627630"/>
                     </a:xfrm>
                     <a:prstGeom prst="rect">
                       <a:avLst/>
@@ -477,10 +487,10 @@
           <w:lang w:eastAsia="es-ES"/>
         </w:rPr>
         <w:drawing>
-          <wp:inline distT="0" distB="0" distL="0" distR="0" wp14:anchorId="201E2A1B" wp14:editId="597D846C">
-            <wp:extent cx="5400040" cy="759460"/>
-            <wp:effectExtent l="0" t="0" r="0" b="2540"/>
-            <wp:docPr id="8" name="Imagen 8"/>
+          <wp:inline distT="0" distB="0" distL="0" distR="0" wp14:anchorId="0642F4A0" wp14:editId="06703D91">
+            <wp:extent cx="4419600" cy="1977490"/>
+            <wp:effectExtent l="0" t="0" r="0" b="3810"/>
+            <wp:docPr id="4" name="Imagen 4"/>
             <wp:cNvGraphicFramePr>
               <a:graphicFrameLocks xmlns:a="http://schemas.openxmlformats.org/drawingml/2006/main" noChangeAspect="1"/>
             </wp:cNvGraphicFramePr>
@@ -500,6 +510,119 @@
                   <pic:spPr>
                     <a:xfrm>
                       <a:off x="0" y="0"/>
+                      <a:ext cx="4440384" cy="1986789"/>
+                    </a:xfrm>
+                    <a:prstGeom prst="rect">
+                      <a:avLst/>
+                    </a:prstGeom>
+                  </pic:spPr>
+                </pic:pic>
+              </a:graphicData>
+            </a:graphic>
+          </wp:inline>
+        </w:drawing>
+      </w:r>
+    </w:p>
+    <w:p>
+      <w:pPr>
+        <w:rPr>
+          <w:noProof/>
+          <w:lang w:eastAsia="es-ES"/>
+        </w:rPr>
+      </w:pPr>
+      <w:r>
+        <w:rPr>
+          <w:noProof/>
+          <w:lang w:eastAsia="es-ES"/>
+        </w:rPr>
+        <w:t>Una vez modificado lo comentado, cuando ejecutamos node tenemos lo siguiente:</w:t>
+      </w:r>
+    </w:p>
+    <w:p>
+      <w:pPr>
+        <w:rPr>
+          <w:noProof/>
+          <w:lang w:eastAsia="es-ES"/>
+        </w:rPr>
+      </w:pPr>
+      <w:r>
+        <w:rPr>
+          <w:noProof/>
+          <w:lang w:eastAsia="es-ES"/>
+        </w:rPr>
+        <w:drawing>
+          <wp:inline distT="0" distB="0" distL="0" distR="0" wp14:anchorId="2C0879F3" wp14:editId="46B32639">
+            <wp:extent cx="5400040" cy="2153920"/>
+            <wp:effectExtent l="0" t="0" r="0" b="0"/>
+            <wp:docPr id="7" name="Imagen 7"/>
+            <wp:cNvGraphicFramePr>
+              <a:graphicFrameLocks xmlns:a="http://schemas.openxmlformats.org/drawingml/2006/main" noChangeAspect="1"/>
+            </wp:cNvGraphicFramePr>
+            <a:graphic xmlns:a="http://schemas.openxmlformats.org/drawingml/2006/main">
+              <a:graphicData uri="http://schemas.openxmlformats.org/drawingml/2006/picture">
+                <pic:pic xmlns:pic="http://schemas.openxmlformats.org/drawingml/2006/picture">
+                  <pic:nvPicPr>
+                    <pic:cNvPr id="1" name=""/>
+                    <pic:cNvPicPr/>
+                  </pic:nvPicPr>
+                  <pic:blipFill>
+                    <a:blip r:embed="rId12"/>
+                    <a:stretch>
+                      <a:fillRect/>
+                    </a:stretch>
+                  </pic:blipFill>
+                  <pic:spPr>
+                    <a:xfrm>
+                      <a:off x="0" y="0"/>
+                      <a:ext cx="5400040" cy="2153920"/>
+                    </a:xfrm>
+                    <a:prstGeom prst="rect">
+                      <a:avLst/>
+                    </a:prstGeom>
+                  </pic:spPr>
+                </pic:pic>
+              </a:graphicData>
+            </a:graphic>
+          </wp:inline>
+        </w:drawing>
+      </w:r>
+    </w:p>
+    <w:p>
+      <w:pPr>
+        <w:rPr>
+          <w:noProof/>
+          <w:lang w:eastAsia="es-ES"/>
+        </w:rPr>
+      </w:pPr>
+      <w:r>
+        <w:rPr>
+          <w:noProof/>
+          <w:lang w:eastAsia="es-ES"/>
+        </w:rPr>
+        <w:drawing>
+          <wp:inline distT="0" distB="0" distL="0" distR="0" wp14:anchorId="201E2A1B" wp14:editId="597D846C">
+            <wp:extent cx="5400040" cy="759460"/>
+            <wp:effectExtent l="0" t="0" r="0" b="2540"/>
+            <wp:docPr id="8" name="Imagen 8"/>
+            <wp:cNvGraphicFramePr>
+              <a:graphicFrameLocks xmlns:a="http://schemas.openxmlformats.org/drawingml/2006/main" noChangeAspect="1"/>
+            </wp:cNvGraphicFramePr>
+            <a:graphic xmlns:a="http://schemas.openxmlformats.org/drawingml/2006/main">
+              <a:graphicData uri="http://schemas.openxmlformats.org/drawingml/2006/picture">
+                <pic:pic xmlns:pic="http://schemas.openxmlformats.org/drawingml/2006/picture">
+                  <pic:nvPicPr>
+                    <pic:cNvPr id="1" name=""/>
+                    <pic:cNvPicPr/>
+                  </pic:nvPicPr>
+                  <pic:blipFill>
+                    <a:blip r:embed="rId13"/>
+                    <a:stretch>
+                      <a:fillRect/>
+                    </a:stretch>
+                  </pic:blipFill>
+                  <pic:spPr>
+                    <a:xfrm>
+                      <a:off x="0" y="0"/>
                       <a:ext cx="5400040" cy="759460"/>
                     </a:xfrm>
                     <a:prstGeom prst="rect">
@@ -512,16 +635,801 @@
           </wp:inline>
         </w:drawing>
       </w:r>
+    </w:p>
+    <w:p>
+      <w:pPr>
+        <w:rPr>
+          <w:noProof/>
+          <w:lang w:eastAsia="es-ES"/>
+        </w:rPr>
+      </w:pPr>
+    </w:p>
+    <w:p>
+      <w:pPr>
+        <w:pStyle w:val="Ttulo1"/>
+        <w:rPr>
+          <w:noProof/>
+          <w:lang w:eastAsia="es-ES"/>
+        </w:rPr>
+      </w:pPr>
+      <w:r>
+        <w:rPr>
+          <w:noProof/>
+          <w:lang w:eastAsia="es-ES"/>
+        </w:rPr>
+        <w:lastRenderedPageBreak/>
+        <w:t>Visual Studio Code</w:t>
+      </w:r>
+    </w:p>
+    <w:p>
+      <w:pPr>
+        <w:pStyle w:val="Ttulo2"/>
+        <w:rPr>
+          <w:lang w:eastAsia="es-ES"/>
+        </w:rPr>
+      </w:pPr>
+      <w:r>
+        <w:rPr>
+          <w:lang w:eastAsia="es-ES"/>
+        </w:rPr>
+        <w:t xml:space="preserve">Ejecutar </w:t>
+      </w:r>
+      <w:proofErr w:type="spellStart"/>
+      <w:r>
+        <w:rPr>
+          <w:lang w:eastAsia="es-ES"/>
+        </w:rPr>
+        <w:t>ng</w:t>
+      </w:r>
+      <w:proofErr w:type="spellEnd"/>
+      <w:r>
+        <w:rPr>
+          <w:lang w:eastAsia="es-ES"/>
+        </w:rPr>
+        <w:t xml:space="preserve"> </w:t>
+      </w:r>
+      <w:proofErr w:type="spellStart"/>
+      <w:r>
+        <w:rPr>
+          <w:lang w:eastAsia="es-ES"/>
+        </w:rPr>
+        <w:t>serve</w:t>
+      </w:r>
+      <w:proofErr w:type="spellEnd"/>
+      <w:r>
+        <w:rPr>
+          <w:lang w:eastAsia="es-ES"/>
+        </w:rPr>
+        <w:t xml:space="preserve"> en proyecto de </w:t>
+      </w:r>
+      <w:proofErr w:type="spellStart"/>
+      <w:r>
+        <w:rPr>
+          <w:lang w:eastAsia="es-ES"/>
+        </w:rPr>
+        <w:t>node</w:t>
+      </w:r>
+      <w:proofErr w:type="spellEnd"/>
+    </w:p>
+    <w:p>
+      <w:pPr>
+        <w:rPr>
+          <w:lang w:eastAsia="es-ES"/>
+        </w:rPr>
+      </w:pPr>
+      <w:r>
+        <w:rPr>
+          <w:noProof/>
+          <w:lang w:eastAsia="es-ES"/>
+        </w:rPr>
+        <w:drawing>
+          <wp:inline distT="0" distB="0" distL="0" distR="0" wp14:anchorId="618D2F3C" wp14:editId="770CCB7B">
+            <wp:extent cx="5400040" cy="930910"/>
+            <wp:effectExtent l="0" t="0" r="0" b="2540"/>
+            <wp:docPr id="6" name="Imagen 6"/>
+            <wp:cNvGraphicFramePr>
+              <a:graphicFrameLocks xmlns:a="http://schemas.openxmlformats.org/drawingml/2006/main" noChangeAspect="1"/>
+            </wp:cNvGraphicFramePr>
+            <a:graphic xmlns:a="http://schemas.openxmlformats.org/drawingml/2006/main">
+              <a:graphicData uri="http://schemas.openxmlformats.org/drawingml/2006/picture">
+                <pic:pic xmlns:pic="http://schemas.openxmlformats.org/drawingml/2006/picture">
+                  <pic:nvPicPr>
+                    <pic:cNvPr id="1" name=""/>
+                    <pic:cNvPicPr/>
+                  </pic:nvPicPr>
+                  <pic:blipFill>
+                    <a:blip r:embed="rId14"/>
+                    <a:stretch>
+                      <a:fillRect/>
+                    </a:stretch>
+                  </pic:blipFill>
+                  <pic:spPr>
+                    <a:xfrm>
+                      <a:off x="0" y="0"/>
+                      <a:ext cx="5400040" cy="930910"/>
+                    </a:xfrm>
+                    <a:prstGeom prst="rect">
+                      <a:avLst/>
+                    </a:prstGeom>
+                  </pic:spPr>
+                </pic:pic>
+              </a:graphicData>
+            </a:graphic>
+          </wp:inline>
+        </w:drawing>
+      </w:r>
+    </w:p>
+    <w:p>
+      <w:pPr>
+        <w:rPr>
+          <w:lang w:eastAsia="es-ES"/>
+        </w:rPr>
+      </w:pPr>
+      <w:r>
+        <w:rPr>
+          <w:noProof/>
+          <w:lang w:eastAsia="es-ES"/>
+        </w:rPr>
+        <w:drawing>
+          <wp:inline distT="0" distB="0" distL="0" distR="0" wp14:anchorId="22EE2BD0" wp14:editId="0BC6A4B7">
+            <wp:extent cx="5400040" cy="309245"/>
+            <wp:effectExtent l="0" t="0" r="0" b="0"/>
+            <wp:docPr id="9" name="Imagen 9"/>
+            <wp:cNvGraphicFramePr>
+              <a:graphicFrameLocks xmlns:a="http://schemas.openxmlformats.org/drawingml/2006/main" noChangeAspect="1"/>
+            </wp:cNvGraphicFramePr>
+            <a:graphic xmlns:a="http://schemas.openxmlformats.org/drawingml/2006/main">
+              <a:graphicData uri="http://schemas.openxmlformats.org/drawingml/2006/picture">
+                <pic:pic xmlns:pic="http://schemas.openxmlformats.org/drawingml/2006/picture">
+                  <pic:nvPicPr>
+                    <pic:cNvPr id="1" name=""/>
+                    <pic:cNvPicPr/>
+                  </pic:nvPicPr>
+                  <pic:blipFill>
+                    <a:blip r:embed="rId15"/>
+                    <a:stretch>
+                      <a:fillRect/>
+                    </a:stretch>
+                  </pic:blipFill>
+                  <pic:spPr>
+                    <a:xfrm>
+                      <a:off x="0" y="0"/>
+                      <a:ext cx="5400040" cy="309245"/>
+                    </a:xfrm>
+                    <a:prstGeom prst="rect">
+                      <a:avLst/>
+                    </a:prstGeom>
+                  </pic:spPr>
+                </pic:pic>
+              </a:graphicData>
+            </a:graphic>
+          </wp:inline>
+        </w:drawing>
+      </w:r>
+    </w:p>
+    <w:p>
+      <w:pPr>
+        <w:rPr>
+          <w:lang w:eastAsia="es-ES"/>
+        </w:rPr>
+      </w:pPr>
+      <w:r>
+        <w:rPr>
+          <w:noProof/>
+          <w:lang w:eastAsia="es-ES"/>
+        </w:rPr>
+        <w:drawing>
+          <wp:inline distT="0" distB="0" distL="0" distR="0" wp14:anchorId="1614D799" wp14:editId="4D54613F">
+            <wp:extent cx="5400040" cy="370205"/>
+            <wp:effectExtent l="0" t="0" r="0" b="0"/>
+            <wp:docPr id="10" name="Imagen 10"/>
+            <wp:cNvGraphicFramePr>
+              <a:graphicFrameLocks xmlns:a="http://schemas.openxmlformats.org/drawingml/2006/main" noChangeAspect="1"/>
+            </wp:cNvGraphicFramePr>
+            <a:graphic xmlns:a="http://schemas.openxmlformats.org/drawingml/2006/main">
+              <a:graphicData uri="http://schemas.openxmlformats.org/drawingml/2006/picture">
+                <pic:pic xmlns:pic="http://schemas.openxmlformats.org/drawingml/2006/picture">
+                  <pic:nvPicPr>
+                    <pic:cNvPr id="1" name=""/>
+                    <pic:cNvPicPr/>
+                  </pic:nvPicPr>
+                  <pic:blipFill>
+                    <a:blip r:embed="rId16"/>
+                    <a:stretch>
+                      <a:fillRect/>
+                    </a:stretch>
+                  </pic:blipFill>
+                  <pic:spPr>
+                    <a:xfrm>
+                      <a:off x="0" y="0"/>
+                      <a:ext cx="5400040" cy="370205"/>
+                    </a:xfrm>
+                    <a:prstGeom prst="rect">
+                      <a:avLst/>
+                    </a:prstGeom>
+                  </pic:spPr>
+                </pic:pic>
+              </a:graphicData>
+            </a:graphic>
+          </wp:inline>
+        </w:drawing>
+      </w:r>
+    </w:p>
+    <w:p>
+      <w:pPr>
+        <w:rPr>
+          <w:lang w:eastAsia="es-ES"/>
+        </w:rPr>
+      </w:pPr>
+      <w:r>
+        <w:rPr>
+          <w:lang w:eastAsia="es-ES"/>
+        </w:rPr>
+        <w:t>Para que el comando Set-</w:t>
+      </w:r>
+      <w:proofErr w:type="spellStart"/>
+      <w:r>
+        <w:rPr>
+          <w:lang w:eastAsia="es-ES"/>
+        </w:rPr>
+        <w:t>ExecutionPolicy</w:t>
+      </w:r>
+      <w:proofErr w:type="spellEnd"/>
+      <w:r>
+        <w:rPr>
+          <w:lang w:eastAsia="es-ES"/>
+        </w:rPr>
+        <w:t xml:space="preserve"> </w:t>
+      </w:r>
+      <w:proofErr w:type="spellStart"/>
+      <w:r>
+        <w:rPr>
+          <w:lang w:eastAsia="es-ES"/>
+        </w:rPr>
+        <w:t>Unrestricted</w:t>
+      </w:r>
+      <w:proofErr w:type="spellEnd"/>
+      <w:r>
+        <w:rPr>
+          <w:lang w:eastAsia="es-ES"/>
+        </w:rPr>
+        <w:t xml:space="preserve"> funcione hay que ejecutar como administrador</w:t>
+      </w:r>
+      <w:r>
+        <w:rPr>
+          <w:lang w:eastAsia="es-ES"/>
+        </w:rPr>
+        <w:t xml:space="preserve"> el</w:t>
+      </w:r>
+      <w:r>
+        <w:rPr>
+          <w:lang w:eastAsia="es-ES"/>
+        </w:rPr>
+        <w:t xml:space="preserve"> visual </w:t>
+      </w:r>
+      <w:proofErr w:type="spellStart"/>
+      <w:r>
+        <w:rPr>
+          <w:lang w:eastAsia="es-ES"/>
+        </w:rPr>
+        <w:t>studio</w:t>
+      </w:r>
+      <w:proofErr w:type="spellEnd"/>
+      <w:r>
+        <w:rPr>
+          <w:lang w:eastAsia="es-ES"/>
+        </w:rPr>
+        <w:t xml:space="preserve"> </w:t>
+      </w:r>
+      <w:proofErr w:type="spellStart"/>
+      <w:r>
+        <w:rPr>
+          <w:lang w:eastAsia="es-ES"/>
+        </w:rPr>
+        <w:t>code</w:t>
+      </w:r>
+      <w:proofErr w:type="spellEnd"/>
+      <w:r>
+        <w:rPr>
+          <w:lang w:eastAsia="es-ES"/>
+        </w:rPr>
+        <w:t xml:space="preserve">. Ya funcionaría el comando </w:t>
+      </w:r>
+      <w:proofErr w:type="spellStart"/>
+      <w:r>
+        <w:rPr>
+          <w:lang w:eastAsia="es-ES"/>
+        </w:rPr>
+        <w:t>ng</w:t>
+      </w:r>
+      <w:proofErr w:type="spellEnd"/>
+      <w:r>
+        <w:rPr>
+          <w:lang w:eastAsia="es-ES"/>
+        </w:rPr>
+        <w:t xml:space="preserve"> </w:t>
+      </w:r>
+      <w:proofErr w:type="spellStart"/>
+      <w:r>
+        <w:rPr>
+          <w:lang w:eastAsia="es-ES"/>
+        </w:rPr>
+        <w:t>serve</w:t>
+      </w:r>
+      <w:proofErr w:type="spellEnd"/>
+      <w:r>
+        <w:rPr>
+          <w:lang w:eastAsia="es-ES"/>
+        </w:rPr>
+        <w:t xml:space="preserve"> </w:t>
+      </w:r>
+      <w:r>
+        <w:rPr>
+          <w:lang w:eastAsia="es-ES"/>
+        </w:rPr>
+        <w:t>–</w:t>
+      </w:r>
+      <w:r>
+        <w:rPr>
+          <w:lang w:eastAsia="es-ES"/>
+        </w:rPr>
+        <w:t>open</w:t>
+      </w:r>
+    </w:p>
+    <w:p>
+      <w:pPr>
+        <w:rPr>
+          <w:lang w:eastAsia="es-ES"/>
+        </w:rPr>
+      </w:pPr>
+    </w:p>
+    <w:p>
+      <w:pPr>
+        <w:pStyle w:val="Ttulo2"/>
+        <w:rPr>
+          <w:lang w:eastAsia="es-ES"/>
+        </w:rPr>
+      </w:pPr>
+      <w:proofErr w:type="spellStart"/>
+      <w:r>
+        <w:rPr>
+          <w:lang w:eastAsia="es-ES"/>
+        </w:rPr>
+        <w:t>Debug</w:t>
+      </w:r>
+      <w:proofErr w:type="spellEnd"/>
+      <w:r>
+        <w:rPr>
+          <w:lang w:eastAsia="es-ES"/>
+        </w:rPr>
+        <w:t xml:space="preserve"> Angular</w:t>
+      </w:r>
+    </w:p>
+    <w:p>
+      <w:pPr>
+        <w:pStyle w:val="Prrafodelista"/>
+        <w:numPr>
+          <w:ilvl w:val="0"/>
+          <w:numId w:val="1"/>
+        </w:numPr>
+        <w:rPr>
+          <w:lang w:eastAsia="es-ES"/>
+        </w:rPr>
+      </w:pPr>
+      <w:r>
+        <w:rPr>
+          <w:lang w:eastAsia="es-ES"/>
+        </w:rPr>
+        <w:t>Añadimos la extensión “</w:t>
+      </w:r>
+      <w:proofErr w:type="spellStart"/>
+      <w:r>
+        <w:rPr>
+          <w:lang w:eastAsia="es-ES"/>
+        </w:rPr>
+        <w:t>Debugger</w:t>
+      </w:r>
+      <w:proofErr w:type="spellEnd"/>
+      <w:r>
+        <w:rPr>
+          <w:lang w:eastAsia="es-ES"/>
+        </w:rPr>
+        <w:t xml:space="preserve"> </w:t>
+      </w:r>
+      <w:proofErr w:type="spellStart"/>
+      <w:r>
+        <w:rPr>
+          <w:lang w:eastAsia="es-ES"/>
+        </w:rPr>
+        <w:t>for</w:t>
+      </w:r>
+      <w:proofErr w:type="spellEnd"/>
+      <w:r>
+        <w:rPr>
+          <w:lang w:eastAsia="es-ES"/>
+        </w:rPr>
+        <w:t xml:space="preserve"> Chrome”</w:t>
+      </w:r>
+    </w:p>
+    <w:p>
+      <w:pPr>
+        <w:pStyle w:val="Prrafodelista"/>
+        <w:rPr>
+          <w:lang w:eastAsia="es-ES"/>
+        </w:rPr>
+      </w:pPr>
       <w:bookmarkStart w:id="0" w:name="_GoBack"/>
+      <w:r>
+        <w:rPr>
+          <w:noProof/>
+          <w:lang w:eastAsia="es-ES"/>
+        </w:rPr>
+        <w:drawing>
+          <wp:inline distT="0" distB="0" distL="0" distR="0" wp14:anchorId="2DE044A5" wp14:editId="49276266">
+            <wp:extent cx="3539781" cy="5171452"/>
+            <wp:effectExtent l="0" t="0" r="3810" b="0"/>
+            <wp:docPr id="16" name="Imagen 16"/>
+            <wp:cNvGraphicFramePr>
+              <a:graphicFrameLocks xmlns:a="http://schemas.openxmlformats.org/drawingml/2006/main" noChangeAspect="1"/>
+            </wp:cNvGraphicFramePr>
+            <a:graphic xmlns:a="http://schemas.openxmlformats.org/drawingml/2006/main">
+              <a:graphicData uri="http://schemas.openxmlformats.org/drawingml/2006/picture">
+                <pic:pic xmlns:pic="http://schemas.openxmlformats.org/drawingml/2006/picture">
+                  <pic:nvPicPr>
+                    <pic:cNvPr id="1" name=""/>
+                    <pic:cNvPicPr/>
+                  </pic:nvPicPr>
+                  <pic:blipFill>
+                    <a:blip r:embed="rId17"/>
+                    <a:stretch>
+                      <a:fillRect/>
+                    </a:stretch>
+                  </pic:blipFill>
+                  <pic:spPr>
+                    <a:xfrm>
+                      <a:off x="0" y="0"/>
+                      <a:ext cx="3545812" cy="5180264"/>
+                    </a:xfrm>
+                    <a:prstGeom prst="rect">
+                      <a:avLst/>
+                    </a:prstGeom>
+                  </pic:spPr>
+                </pic:pic>
+              </a:graphicData>
+            </a:graphic>
+          </wp:inline>
+        </w:drawing>
+      </w:r>
       <w:bookmarkEnd w:id="0"/>
     </w:p>
     <w:p>
       <w:pPr>
-        <w:rPr>
-          <w:noProof/>
-          <w:lang w:eastAsia="es-ES"/>
-        </w:rPr>
-      </w:pPr>
+        <w:pStyle w:val="Prrafodelista"/>
+        <w:numPr>
+          <w:ilvl w:val="0"/>
+          <w:numId w:val="1"/>
+        </w:numPr>
+        <w:rPr>
+          <w:lang w:eastAsia="es-ES"/>
+        </w:rPr>
+      </w:pPr>
+      <w:r>
+        <w:rPr>
+          <w:lang w:eastAsia="es-ES"/>
+        </w:rPr>
+        <w:lastRenderedPageBreak/>
+        <w:t xml:space="preserve">Comentamos el código que hace ejecutar </w:t>
+      </w:r>
+      <w:proofErr w:type="spellStart"/>
+      <w:r>
+        <w:rPr>
+          <w:lang w:eastAsia="es-ES"/>
+        </w:rPr>
+        <w:t>node</w:t>
+      </w:r>
+      <w:proofErr w:type="spellEnd"/>
+      <w:r>
+        <w:rPr>
+          <w:lang w:eastAsia="es-ES"/>
+        </w:rPr>
+        <w:t xml:space="preserve"> al pulsar F5 y lo cambiamos para que ejecute Chrome</w:t>
+      </w:r>
+    </w:p>
+    <w:p>
+      <w:pPr>
+        <w:rPr>
+          <w:lang w:eastAsia="es-ES"/>
+        </w:rPr>
+      </w:pPr>
+      <w:r>
+        <w:rPr>
+          <w:noProof/>
+          <w:lang w:eastAsia="es-ES"/>
+        </w:rPr>
+        <w:drawing>
+          <wp:inline distT="0" distB="0" distL="0" distR="0" wp14:anchorId="364D43DE" wp14:editId="14BC1889">
+            <wp:extent cx="5400040" cy="2807335"/>
+            <wp:effectExtent l="0" t="0" r="0" b="0"/>
+            <wp:docPr id="11" name="Imagen 11"/>
+            <wp:cNvGraphicFramePr>
+              <a:graphicFrameLocks xmlns:a="http://schemas.openxmlformats.org/drawingml/2006/main" noChangeAspect="1"/>
+            </wp:cNvGraphicFramePr>
+            <a:graphic xmlns:a="http://schemas.openxmlformats.org/drawingml/2006/main">
+              <a:graphicData uri="http://schemas.openxmlformats.org/drawingml/2006/picture">
+                <pic:pic xmlns:pic="http://schemas.openxmlformats.org/drawingml/2006/picture">
+                  <pic:nvPicPr>
+                    <pic:cNvPr id="1" name=""/>
+                    <pic:cNvPicPr/>
+                  </pic:nvPicPr>
+                  <pic:blipFill>
+                    <a:blip r:embed="rId18"/>
+                    <a:stretch>
+                      <a:fillRect/>
+                    </a:stretch>
+                  </pic:blipFill>
+                  <pic:spPr>
+                    <a:xfrm>
+                      <a:off x="0" y="0"/>
+                      <a:ext cx="5400040" cy="2807335"/>
+                    </a:xfrm>
+                    <a:prstGeom prst="rect">
+                      <a:avLst/>
+                    </a:prstGeom>
+                  </pic:spPr>
+                </pic:pic>
+              </a:graphicData>
+            </a:graphic>
+          </wp:inline>
+        </w:drawing>
+      </w:r>
+    </w:p>
+    <w:p>
+      <w:pPr>
+        <w:rPr>
+          <w:lang w:eastAsia="es-ES"/>
+        </w:rPr>
+      </w:pPr>
+    </w:p>
+    <w:p>
+      <w:pPr>
+        <w:rPr>
+          <w:lang w:eastAsia="es-ES"/>
+        </w:rPr>
+      </w:pPr>
+      <w:r>
+        <w:rPr>
+          <w:noProof/>
+          <w:lang w:eastAsia="es-ES"/>
+        </w:rPr>
+        <w:drawing>
+          <wp:inline distT="0" distB="0" distL="0" distR="0" wp14:anchorId="267492B8" wp14:editId="70902F65">
+            <wp:extent cx="5400040" cy="4592955"/>
+            <wp:effectExtent l="0" t="0" r="0" b="0"/>
+            <wp:docPr id="13" name="Imagen 13"/>
+            <wp:cNvGraphicFramePr>
+              <a:graphicFrameLocks xmlns:a="http://schemas.openxmlformats.org/drawingml/2006/main" noChangeAspect="1"/>
+            </wp:cNvGraphicFramePr>
+            <a:graphic xmlns:a="http://schemas.openxmlformats.org/drawingml/2006/main">
+              <a:graphicData uri="http://schemas.openxmlformats.org/drawingml/2006/picture">
+                <pic:pic xmlns:pic="http://schemas.openxmlformats.org/drawingml/2006/picture">
+                  <pic:nvPicPr>
+                    <pic:cNvPr id="1" name=""/>
+                    <pic:cNvPicPr/>
+                  </pic:nvPicPr>
+                  <pic:blipFill>
+                    <a:blip r:embed="rId19"/>
+                    <a:stretch>
+                      <a:fillRect/>
+                    </a:stretch>
+                  </pic:blipFill>
+                  <pic:spPr>
+                    <a:xfrm>
+                      <a:off x="0" y="0"/>
+                      <a:ext cx="5400040" cy="4592955"/>
+                    </a:xfrm>
+                    <a:prstGeom prst="rect">
+                      <a:avLst/>
+                    </a:prstGeom>
+                  </pic:spPr>
+                </pic:pic>
+              </a:graphicData>
+            </a:graphic>
+          </wp:inline>
+        </w:drawing>
+      </w:r>
+    </w:p>
+    <w:p>
+      <w:pPr>
+        <w:pStyle w:val="Prrafodelista"/>
+        <w:numPr>
+          <w:ilvl w:val="0"/>
+          <w:numId w:val="1"/>
+        </w:numPr>
+        <w:rPr>
+          <w:lang w:eastAsia="es-ES"/>
+        </w:rPr>
+      </w:pPr>
+      <w:r>
+        <w:rPr>
+          <w:lang w:eastAsia="es-ES"/>
+        </w:rPr>
+        <w:t xml:space="preserve">Ejecutamos en terminal el comando </w:t>
+      </w:r>
+      <w:proofErr w:type="spellStart"/>
+      <w:r>
+        <w:rPr>
+          <w:lang w:eastAsia="es-ES"/>
+        </w:rPr>
+        <w:t>ng</w:t>
+      </w:r>
+      <w:proofErr w:type="spellEnd"/>
+      <w:r>
+        <w:rPr>
+          <w:lang w:eastAsia="es-ES"/>
+        </w:rPr>
+        <w:t xml:space="preserve"> </w:t>
+      </w:r>
+      <w:proofErr w:type="spellStart"/>
+      <w:r>
+        <w:rPr>
+          <w:lang w:eastAsia="es-ES"/>
+        </w:rPr>
+        <w:t>serve</w:t>
+      </w:r>
+      <w:proofErr w:type="spellEnd"/>
+    </w:p>
+    <w:p>
+      <w:pPr>
+        <w:pStyle w:val="Prrafodelista"/>
+        <w:rPr>
+          <w:lang w:eastAsia="es-ES"/>
+        </w:rPr>
+      </w:pPr>
+      <w:r>
+        <w:rPr>
+          <w:noProof/>
+          <w:lang w:eastAsia="es-ES"/>
+        </w:rPr>
+        <w:lastRenderedPageBreak/>
+        <w:drawing>
+          <wp:inline distT="0" distB="0" distL="0" distR="0" wp14:anchorId="5A1DEE6D" wp14:editId="4F32024F">
+            <wp:extent cx="5400040" cy="1544955"/>
+            <wp:effectExtent l="0" t="0" r="0" b="0"/>
+            <wp:docPr id="14" name="Imagen 14"/>
+            <wp:cNvGraphicFramePr>
+              <a:graphicFrameLocks xmlns:a="http://schemas.openxmlformats.org/drawingml/2006/main" noChangeAspect="1"/>
+            </wp:cNvGraphicFramePr>
+            <a:graphic xmlns:a="http://schemas.openxmlformats.org/drawingml/2006/main">
+              <a:graphicData uri="http://schemas.openxmlformats.org/drawingml/2006/picture">
+                <pic:pic xmlns:pic="http://schemas.openxmlformats.org/drawingml/2006/picture">
+                  <pic:nvPicPr>
+                    <pic:cNvPr id="1" name=""/>
+                    <pic:cNvPicPr/>
+                  </pic:nvPicPr>
+                  <pic:blipFill>
+                    <a:blip r:embed="rId20"/>
+                    <a:stretch>
+                      <a:fillRect/>
+                    </a:stretch>
+                  </pic:blipFill>
+                  <pic:spPr>
+                    <a:xfrm>
+                      <a:off x="0" y="0"/>
+                      <a:ext cx="5400040" cy="1544955"/>
+                    </a:xfrm>
+                    <a:prstGeom prst="rect">
+                      <a:avLst/>
+                    </a:prstGeom>
+                  </pic:spPr>
+                </pic:pic>
+              </a:graphicData>
+            </a:graphic>
+          </wp:inline>
+        </w:drawing>
+      </w:r>
+    </w:p>
+    <w:p>
+      <w:pPr>
+        <w:pStyle w:val="Prrafodelista"/>
+        <w:numPr>
+          <w:ilvl w:val="0"/>
+          <w:numId w:val="1"/>
+        </w:numPr>
+        <w:rPr>
+          <w:lang w:eastAsia="es-ES"/>
+        </w:rPr>
+      </w:pPr>
+      <w:r>
+        <w:rPr>
+          <w:lang w:eastAsia="es-ES"/>
+        </w:rPr>
+        <w:t xml:space="preserve">Pulsamos F5 en </w:t>
+      </w:r>
+      <w:proofErr w:type="spellStart"/>
+      <w:r>
+        <w:rPr>
+          <w:lang w:eastAsia="es-ES"/>
+        </w:rPr>
+        <w:t>VisualStudio</w:t>
+      </w:r>
+      <w:proofErr w:type="spellEnd"/>
+      <w:r>
+        <w:rPr>
+          <w:lang w:eastAsia="es-ES"/>
+        </w:rPr>
+        <w:t xml:space="preserve"> previamente habiendo ejecutado en terminal el comando </w:t>
+      </w:r>
+      <w:proofErr w:type="spellStart"/>
+      <w:r>
+        <w:rPr>
+          <w:lang w:eastAsia="es-ES"/>
+        </w:rPr>
+        <w:t>ng</w:t>
+      </w:r>
+      <w:proofErr w:type="spellEnd"/>
+      <w:r>
+        <w:rPr>
+          <w:lang w:eastAsia="es-ES"/>
+        </w:rPr>
+        <w:t xml:space="preserve"> </w:t>
+      </w:r>
+      <w:proofErr w:type="spellStart"/>
+      <w:r>
+        <w:rPr>
+          <w:lang w:eastAsia="es-ES"/>
+        </w:rPr>
+        <w:t>serve</w:t>
+      </w:r>
+      <w:proofErr w:type="spellEnd"/>
+    </w:p>
+    <w:p>
+      <w:pPr>
+        <w:pStyle w:val="Prrafodelista"/>
+        <w:rPr>
+          <w:lang w:eastAsia="es-ES"/>
+        </w:rPr>
+      </w:pPr>
+      <w:r>
+        <w:rPr>
+          <w:noProof/>
+          <w:lang w:eastAsia="es-ES"/>
+        </w:rPr>
+        <w:drawing>
+          <wp:inline distT="0" distB="0" distL="0" distR="0" wp14:anchorId="771BA529" wp14:editId="080B7361">
+            <wp:extent cx="5400040" cy="2979420"/>
+            <wp:effectExtent l="0" t="0" r="0" b="0"/>
+            <wp:docPr id="15" name="Imagen 15"/>
+            <wp:cNvGraphicFramePr>
+              <a:graphicFrameLocks xmlns:a="http://schemas.openxmlformats.org/drawingml/2006/main" noChangeAspect="1"/>
+            </wp:cNvGraphicFramePr>
+            <a:graphic xmlns:a="http://schemas.openxmlformats.org/drawingml/2006/main">
+              <a:graphicData uri="http://schemas.openxmlformats.org/drawingml/2006/picture">
+                <pic:pic xmlns:pic="http://schemas.openxmlformats.org/drawingml/2006/picture">
+                  <pic:nvPicPr>
+                    <pic:cNvPr id="1" name=""/>
+                    <pic:cNvPicPr/>
+                  </pic:nvPicPr>
+                  <pic:blipFill>
+                    <a:blip r:embed="rId21"/>
+                    <a:stretch>
+                      <a:fillRect/>
+                    </a:stretch>
+                  </pic:blipFill>
+                  <pic:spPr>
+                    <a:xfrm>
+                      <a:off x="0" y="0"/>
+                      <a:ext cx="5400040" cy="2979420"/>
+                    </a:xfrm>
+                    <a:prstGeom prst="rect">
+                      <a:avLst/>
+                    </a:prstGeom>
+                  </pic:spPr>
+                </pic:pic>
+              </a:graphicData>
+            </a:graphic>
+          </wp:inline>
+        </w:drawing>
+      </w:r>
     </w:p>
     <w:sectPr>
       <w:pgSz w:w="11906" w:h="16838"/>
@@ -531,6 +1439,100 @@
     </w:sectPr>
   </w:body>
 </w:document>
+</file>
+
+<file path=word/numbering.xml><?xml version="1.0" encoding="utf-8"?>
+<w:numbering xmlns:wpc="http://schemas.microsoft.com/office/word/2010/wordprocessingCanvas" xmlns:cx="http://schemas.microsoft.com/office/drawing/2014/chartex" xmlns:mc="http://schemas.openxmlformats.org/markup-compatibility/2006" xmlns:o="urn:schemas-microsoft-com:office:office" xmlns:r="http://schemas.openxmlformats.org/officeDocument/2006/relationships" xmlns:m="http://schemas.openxmlformats.org/officeDocument/2006/math" xmlns:v="urn:schemas-microsoft-com:vml" xmlns:wp14="http://schemas.microsoft.com/office/word/2010/wordprocessingDrawing" xmlns:wp="http://schemas.openxmlformats.org/drawingml/2006/wordprocessingDrawing" xmlns:w10="urn:schemas-microsoft-com:office:word" xmlns:w="http://schemas.openxmlformats.org/wordprocessingml/2006/main" xmlns:w14="http://schemas.microsoft.com/office/word/2010/wordml" xmlns:w15="http://schemas.microsoft.com/office/word/2012/wordml" xmlns:w16se="http://schemas.microsoft.com/office/word/2015/wordml/symex" xmlns:wpg="http://schemas.microsoft.com/office/word/2010/wordprocessingGroup" xmlns:wpi="http://schemas.microsoft.com/office/word/2010/wordprocessingInk" xmlns:wne="http://schemas.microsoft.com/office/word/2006/wordml" xmlns:wps="http://schemas.microsoft.com/office/word/2010/wordprocessingShape" mc:Ignorable="w14 w15 w16se wp14">
+  <w:abstractNum w:abstractNumId="0" w15:restartNumberingAfterBreak="0">
+    <w:nsid w:val="18C7469D"/>
+    <w:multiLevelType w:val="hybridMultilevel"/>
+    <w:tmpl w:val="74AA20C6"/>
+    <w:lvl w:ilvl="0" w:tplc="0C0A000F">
+      <w:start w:val="1"/>
+      <w:numFmt w:val="decimal"/>
+      <w:lvlText w:val="%1."/>
+      <w:lvlJc w:val="left"/>
+      <w:pPr>
+        <w:ind w:left="720" w:hanging="360"/>
+      </w:pPr>
+    </w:lvl>
+    <w:lvl w:ilvl="1" w:tplc="0C0A0019" w:tentative="1">
+      <w:start w:val="1"/>
+      <w:numFmt w:val="lowerLetter"/>
+      <w:lvlText w:val="%2."/>
+      <w:lvlJc w:val="left"/>
+      <w:pPr>
+        <w:ind w:left="1440" w:hanging="360"/>
+      </w:pPr>
+    </w:lvl>
+    <w:lvl w:ilvl="2" w:tplc="0C0A001B" w:tentative="1">
+      <w:start w:val="1"/>
+      <w:numFmt w:val="lowerRoman"/>
+      <w:lvlText w:val="%3."/>
+      <w:lvlJc w:val="right"/>
+      <w:pPr>
+        <w:ind w:left="2160" w:hanging="180"/>
+      </w:pPr>
+    </w:lvl>
+    <w:lvl w:ilvl="3" w:tplc="0C0A000F" w:tentative="1">
+      <w:start w:val="1"/>
+      <w:numFmt w:val="decimal"/>
+      <w:lvlText w:val="%4."/>
+      <w:lvlJc w:val="left"/>
+      <w:pPr>
+        <w:ind w:left="2880" w:hanging="360"/>
+      </w:pPr>
+    </w:lvl>
+    <w:lvl w:ilvl="4" w:tplc="0C0A0019" w:tentative="1">
+      <w:start w:val="1"/>
+      <w:numFmt w:val="lowerLetter"/>
+      <w:lvlText w:val="%5."/>
+      <w:lvlJc w:val="left"/>
+      <w:pPr>
+        <w:ind w:left="3600" w:hanging="360"/>
+      </w:pPr>
+    </w:lvl>
+    <w:lvl w:ilvl="5" w:tplc="0C0A001B" w:tentative="1">
+      <w:start w:val="1"/>
+      <w:numFmt w:val="lowerRoman"/>
+      <w:lvlText w:val="%6."/>
+      <w:lvlJc w:val="right"/>
+      <w:pPr>
+        <w:ind w:left="4320" w:hanging="180"/>
+      </w:pPr>
+    </w:lvl>
+    <w:lvl w:ilvl="6" w:tplc="0C0A000F" w:tentative="1">
+      <w:start w:val="1"/>
+      <w:numFmt w:val="decimal"/>
+      <w:lvlText w:val="%7."/>
+      <w:lvlJc w:val="left"/>
+      <w:pPr>
+        <w:ind w:left="5040" w:hanging="360"/>
+      </w:pPr>
+    </w:lvl>
+    <w:lvl w:ilvl="7" w:tplc="0C0A0019" w:tentative="1">
+      <w:start w:val="1"/>
+      <w:numFmt w:val="lowerLetter"/>
+      <w:lvlText w:val="%8."/>
+      <w:lvlJc w:val="left"/>
+      <w:pPr>
+        <w:ind w:left="5760" w:hanging="360"/>
+      </w:pPr>
+    </w:lvl>
+    <w:lvl w:ilvl="8" w:tplc="0C0A001B" w:tentative="1">
+      <w:start w:val="1"/>
+      <w:numFmt w:val="lowerRoman"/>
+      <w:lvlText w:val="%9."/>
+      <w:lvlJc w:val="right"/>
+      <w:pPr>
+        <w:ind w:left="6480" w:hanging="180"/>
+      </w:pPr>
+    </w:lvl>
+  </w:abstractNum>
+  <w:num w:numId="1">
+    <w:abstractNumId w:val="0"/>
+  </w:num>
+</w:numbering>
 </file>
 
 <file path=word/styles.xml><?xml version="1.0" encoding="utf-8"?>
@@ -948,6 +1950,28 @@
       <w:szCs w:val="32"/>
     </w:rPr>
   </w:style>
+  <w:style w:type="paragraph" w:styleId="Ttulo2">
+    <w:name w:val="heading 2"/>
+    <w:basedOn w:val="Normal"/>
+    <w:next w:val="Normal"/>
+    <w:link w:val="Ttulo2Car"/>
+    <w:uiPriority w:val="9"/>
+    <w:unhideWhenUsed/>
+    <w:qFormat/>
+    <w:rsid w:val="00D47946"/>
+    <w:pPr>
+      <w:keepNext/>
+      <w:keepLines/>
+      <w:spacing w:before="40" w:after="0"/>
+      <w:outlineLvl w:val="1"/>
+    </w:pPr>
+    <w:rPr>
+      <w:rFonts w:asciiTheme="majorHAnsi" w:eastAsiaTheme="majorEastAsia" w:hAnsiTheme="majorHAnsi" w:cstheme="majorBidi"/>
+      <w:color w:val="2E74B5" w:themeColor="accent1" w:themeShade="BF"/>
+      <w:sz w:val="26"/>
+      <w:szCs w:val="26"/>
+    </w:rPr>
+  </w:style>
   <w:style w:type="character" w:default="1" w:styleId="Fuentedeprrafopredeter">
     <w:name w:val="Default Paragraph Font"/>
     <w:uiPriority w:val="1"/>
@@ -999,6 +2023,30 @@
       <w:color w:val="0000FF"/>
       <w:u w:val="single"/>
     </w:rPr>
+  </w:style>
+  <w:style w:type="character" w:customStyle="1" w:styleId="Ttulo2Car">
+    <w:name w:val="Título 2 Car"/>
+    <w:basedOn w:val="Fuentedeprrafopredeter"/>
+    <w:link w:val="Ttulo2"/>
+    <w:uiPriority w:val="9"/>
+    <w:rsid w:val="00D47946"/>
+    <w:rPr>
+      <w:rFonts w:asciiTheme="majorHAnsi" w:eastAsiaTheme="majorEastAsia" w:hAnsiTheme="majorHAnsi" w:cstheme="majorBidi"/>
+      <w:color w:val="2E74B5" w:themeColor="accent1" w:themeShade="BF"/>
+      <w:sz w:val="26"/>
+      <w:szCs w:val="26"/>
+    </w:rPr>
+  </w:style>
+  <w:style w:type="paragraph" w:styleId="Prrafodelista">
+    <w:name w:val="List Paragraph"/>
+    <w:basedOn w:val="Normal"/>
+    <w:uiPriority w:val="34"/>
+    <w:qFormat/>
+    <w:rsid w:val="00E44F23"/>
+    <w:pPr>
+      <w:ind w:left="720"/>
+      <w:contextualSpacing/>
+    </w:pPr>
   </w:style>
 </w:styles>
 </file>
@@ -1262,4 +2310,16 @@
     </a:ext>
   </a:extLst>
 </a:theme>
+</file>
+
+<file path=customXml/item1.xml><?xml version="1.0" encoding="utf-8"?>
+<b:Sources xmlns:b="http://schemas.openxmlformats.org/officeDocument/2006/bibliography" xmlns="http://schemas.openxmlformats.org/officeDocument/2006/bibliography" SelectedStyle="\APASixthEditionOfficeOnline.xsl" StyleName="APA" Version="6"/>
+</file>
+
+<file path=customXml/itemProps1.xml><?xml version="1.0" encoding="utf-8"?>
+<ds:datastoreItem xmlns:ds="http://schemas.openxmlformats.org/officeDocument/2006/customXml" ds:itemID="{08621E33-F645-43DB-9ABE-5217ED5CE76B}">
+  <ds:schemaRefs>
+    <ds:schemaRef ds:uri="http://schemas.openxmlformats.org/officeDocument/2006/bibliography"/>
+  </ds:schemaRefs>
+</ds:datastoreItem>
 </file>
</xml_diff>